<commit_message>
added more corporate docs
</commit_message>
<xml_diff>
--- a/corporate/corporatesupporttiers.docx
+++ b/corporate/corporatesupporttiers.docx
@@ -667,12 +667,14 @@
               <w:szCs w:val="28"/>
             </w:rPr>
             <w:id w:val="-1861270942"/>
+            <w:lock w:val="sdtContentLocked"/>
             <w14:checkbox>
               <w14:checked w14:val="0"/>
               <w14:checkedState w14:val="2612" w14:font="MS Gothic"/>
               <w14:uncheckedState w14:val="2610" w14:font="MS Gothic"/>
             </w14:checkbox>
           </w:sdtPr>
+          <w:sdtEndPr/>
           <w:sdtContent>
             <w:tc>
               <w:tcPr>
@@ -712,6 +714,7 @@
               <w14:uncheckedState w14:val="2610" w14:font="MS Gothic"/>
             </w14:checkbox>
           </w:sdtPr>
+          <w:sdtEndPr/>
           <w:sdtContent>
             <w:tc>
               <w:tcPr>
@@ -827,6 +830,7 @@
               <w14:uncheckedState w14:val="2610" w14:font="MS Gothic"/>
             </w14:checkbox>
           </w:sdtPr>
+          <w:sdtEndPr/>
           <w:sdtContent>
             <w:tc>
               <w:tcPr>
@@ -866,6 +870,7 @@
               <w14:uncheckedState w14:val="2610" w14:font="MS Gothic"/>
             </w14:checkbox>
           </w:sdtPr>
+          <w:sdtEndPr/>
           <w:sdtContent>
             <w:tc>
               <w:tcPr>
@@ -966,6 +971,7 @@
               <w14:uncheckedState w14:val="2610" w14:font="MS Gothic"/>
             </w14:checkbox>
           </w:sdtPr>
+          <w:sdtEndPr/>
           <w:sdtContent>
             <w:tc>
               <w:tcPr>
@@ -1005,6 +1011,7 @@
               <w14:uncheckedState w14:val="2610" w14:font="MS Gothic"/>
             </w14:checkbox>
           </w:sdtPr>
+          <w:sdtEndPr/>
           <w:sdtContent>
             <w:tc>
               <w:tcPr>
@@ -1044,6 +1051,7 @@
               <w14:uncheckedState w14:val="2610" w14:font="MS Gothic"/>
             </w14:checkbox>
           </w:sdtPr>
+          <w:sdtEndPr/>
           <w:sdtContent>
             <w:tc>
               <w:tcPr>
@@ -1129,6 +1137,7 @@
               <w14:uncheckedState w14:val="2610" w14:font="MS Gothic"/>
             </w14:checkbox>
           </w:sdtPr>
+          <w:sdtEndPr/>
           <w:sdtContent>
             <w:tc>
               <w:tcPr>
@@ -1168,6 +1177,7 @@
               <w14:uncheckedState w14:val="2610" w14:font="MS Gothic"/>
             </w14:checkbox>
           </w:sdtPr>
+          <w:sdtEndPr/>
           <w:sdtContent>
             <w:tc>
               <w:tcPr>
@@ -1207,6 +1217,7 @@
               <w14:uncheckedState w14:val="2610" w14:font="MS Gothic"/>
             </w14:checkbox>
           </w:sdtPr>
+          <w:sdtEndPr/>
           <w:sdtContent>
             <w:tc>
               <w:tcPr>
@@ -1246,6 +1257,7 @@
               <w14:uncheckedState w14:val="2610" w14:font="MS Gothic"/>
             </w14:checkbox>
           </w:sdtPr>
+          <w:sdtEndPr/>
           <w:sdtContent>
             <w:tc>
               <w:tcPr>
@@ -1331,6 +1343,7 @@
               <w14:uncheckedState w14:val="2610" w14:font="MS Gothic"/>
             </w14:checkbox>
           </w:sdtPr>
+          <w:sdtEndPr/>
           <w:sdtContent>
             <w:tc>
               <w:tcPr>
@@ -1370,6 +1383,7 @@
               <w14:uncheckedState w14:val="2610" w14:font="MS Gothic"/>
             </w14:checkbox>
           </w:sdtPr>
+          <w:sdtEndPr/>
           <w:sdtContent>
             <w:tc>
               <w:tcPr>
@@ -1409,6 +1423,7 @@
               <w14:uncheckedState w14:val="2610" w14:font="MS Gothic"/>
             </w14:checkbox>
           </w:sdtPr>
+          <w:sdtEndPr/>
           <w:sdtContent>
             <w:tc>
               <w:tcPr>
@@ -1448,6 +1463,7 @@
               <w14:uncheckedState w14:val="2610" w14:font="MS Gothic"/>
             </w14:checkbox>
           </w:sdtPr>
+          <w:sdtEndPr/>
           <w:sdtContent>
             <w:tc>
               <w:tcPr>
@@ -1533,6 +1549,7 @@
               <w14:uncheckedState w14:val="2610" w14:font="MS Gothic"/>
             </w14:checkbox>
           </w:sdtPr>
+          <w:sdtEndPr/>
           <w:sdtContent>
             <w:tc>
               <w:tcPr>
@@ -1572,6 +1589,7 @@
               <w14:uncheckedState w14:val="2610" w14:font="MS Gothic"/>
             </w14:checkbox>
           </w:sdtPr>
+          <w:sdtEndPr/>
           <w:sdtContent>
             <w:tc>
               <w:tcPr>
@@ -1611,6 +1629,7 @@
               <w14:uncheckedState w14:val="2610" w14:font="MS Gothic"/>
             </w14:checkbox>
           </w:sdtPr>
+          <w:sdtEndPr/>
           <w:sdtContent>
             <w:tc>
               <w:tcPr>
@@ -1650,6 +1669,7 @@
               <w14:uncheckedState w14:val="2610" w14:font="MS Gothic"/>
             </w14:checkbox>
           </w:sdtPr>
+          <w:sdtEndPr/>
           <w:sdtContent>
             <w:tc>
               <w:tcPr>
@@ -1720,6 +1740,7 @@
               <w14:uncheckedState w14:val="2610" w14:font="MS Gothic"/>
             </w14:checkbox>
           </w:sdtPr>
+          <w:sdtEndPr/>
           <w:sdtContent>
             <w:tc>
               <w:tcPr>
@@ -1759,6 +1780,7 @@
               <w14:uncheckedState w14:val="2610" w14:font="MS Gothic"/>
             </w14:checkbox>
           </w:sdtPr>
+          <w:sdtEndPr/>
           <w:sdtContent>
             <w:tc>
               <w:tcPr>
@@ -1798,6 +1820,7 @@
               <w14:uncheckedState w14:val="2610" w14:font="MS Gothic"/>
             </w14:checkbox>
           </w:sdtPr>
+          <w:sdtEndPr/>
           <w:sdtContent>
             <w:tc>
               <w:tcPr>
@@ -1837,6 +1860,7 @@
               <w14:uncheckedState w14:val="2610" w14:font="MS Gothic"/>
             </w14:checkbox>
           </w:sdtPr>
+          <w:sdtEndPr/>
           <w:sdtContent>
             <w:tc>
               <w:tcPr>
@@ -1876,6 +1900,7 @@
               <w14:uncheckedState w14:val="2610" w14:font="MS Gothic"/>
             </w14:checkbox>
           </w:sdtPr>
+          <w:sdtEndPr/>
           <w:sdtContent>
             <w:tc>
               <w:tcPr>
@@ -1946,6 +1971,7 @@
               <w14:uncheckedState w14:val="2610" w14:font="MS Gothic"/>
             </w14:checkbox>
           </w:sdtPr>
+          <w:sdtEndPr/>
           <w:sdtContent>
             <w:tc>
               <w:tcPr>
@@ -1985,6 +2011,7 @@
               <w14:uncheckedState w14:val="2610" w14:font="MS Gothic"/>
             </w14:checkbox>
           </w:sdtPr>
+          <w:sdtEndPr/>
           <w:sdtContent>
             <w:tc>
               <w:tcPr>
@@ -2024,6 +2051,7 @@
               <w14:uncheckedState w14:val="2610" w14:font="MS Gothic"/>
             </w14:checkbox>
           </w:sdtPr>
+          <w:sdtEndPr/>
           <w:sdtContent>
             <w:tc>
               <w:tcPr>
@@ -2063,6 +2091,7 @@
               <w14:uncheckedState w14:val="2610" w14:font="MS Gothic"/>
             </w14:checkbox>
           </w:sdtPr>
+          <w:sdtEndPr/>
           <w:sdtContent>
             <w:tc>
               <w:tcPr>
@@ -2102,6 +2131,7 @@
               <w14:uncheckedState w14:val="2610" w14:font="MS Gothic"/>
             </w14:checkbox>
           </w:sdtPr>
+          <w:sdtEndPr/>
           <w:sdtContent>
             <w:tc>
               <w:tcPr>
@@ -2266,6 +2296,7 @@
               <w14:uncheckedState w14:val="2610" w14:font="MS Gothic"/>
             </w14:checkbox>
           </w:sdtPr>
+          <w:sdtEndPr/>
           <w:sdtContent>
             <w:tc>
               <w:tcPr>
@@ -2366,6 +2397,7 @@
               <w14:uncheckedState w14:val="2610" w14:font="MS Gothic"/>
             </w14:checkbox>
           </w:sdtPr>
+          <w:sdtEndPr/>
           <w:sdtContent>
             <w:tc>
               <w:tcPr>
@@ -2406,6 +2438,7 @@
               <w14:uncheckedState w14:val="2610" w14:font="MS Gothic"/>
             </w14:checkbox>
           </w:sdtPr>
+          <w:sdtEndPr/>
           <w:sdtContent>
             <w:tc>
               <w:tcPr>
@@ -2446,6 +2479,7 @@
               <w14:uncheckedState w14:val="2610" w14:font="MS Gothic"/>
             </w14:checkbox>
           </w:sdtPr>
+          <w:sdtEndPr/>
           <w:sdtContent>
             <w:tc>
               <w:tcPr>
@@ -2532,6 +2566,7 @@
               <w14:uncheckedState w14:val="2610" w14:font="MS Gothic"/>
             </w14:checkbox>
           </w:sdtPr>
+          <w:sdtEndPr/>
           <w:sdtContent>
             <w:tc>
               <w:tcPr>
@@ -2572,6 +2607,7 @@
               <w14:uncheckedState w14:val="2610" w14:font="MS Gothic"/>
             </w14:checkbox>
           </w:sdtPr>
+          <w:sdtEndPr/>
           <w:sdtContent>
             <w:tc>
               <w:tcPr>
@@ -2612,6 +2648,7 @@
               <w14:uncheckedState w14:val="2610" w14:font="MS Gothic"/>
             </w14:checkbox>
           </w:sdtPr>
+          <w:sdtEndPr/>
           <w:sdtContent>
             <w:tc>
               <w:tcPr>
@@ -2652,6 +2689,7 @@
               <w14:uncheckedState w14:val="2610" w14:font="MS Gothic"/>
             </w14:checkbox>
           </w:sdtPr>
+          <w:sdtEndPr/>
           <w:sdtContent>
             <w:tc>
               <w:tcPr>
@@ -2722,6 +2760,8 @@
                 <w:szCs w:val="28"/>
               </w:rPr>
             </w:pPr>
+            <w:bookmarkStart w:id="0" w:name="_GoBack"/>
+            <w:bookmarkEnd w:id="0"/>
           </w:p>
         </w:tc>
         <w:sdt>
@@ -2738,6 +2778,7 @@
               <w14:uncheckedState w14:val="2610" w14:font="MS Gothic"/>
             </w14:checkbox>
           </w:sdtPr>
+          <w:sdtEndPr/>
           <w:sdtContent>
             <w:tc>
               <w:tcPr>
@@ -2778,6 +2819,7 @@
               <w14:uncheckedState w14:val="2610" w14:font="MS Gothic"/>
             </w14:checkbox>
           </w:sdtPr>
+          <w:sdtEndPr/>
           <w:sdtContent>
             <w:tc>
               <w:tcPr>
@@ -2818,6 +2860,7 @@
               <w14:uncheckedState w14:val="2610" w14:font="MS Gothic"/>
             </w14:checkbox>
           </w:sdtPr>
+          <w:sdtEndPr/>
           <w:sdtContent>
             <w:tc>
               <w:tcPr>
@@ -2858,6 +2901,7 @@
               <w14:uncheckedState w14:val="2610" w14:font="MS Gothic"/>
             </w14:checkbox>
           </w:sdtPr>
+          <w:sdtEndPr/>
           <w:sdtContent>
             <w:tc>
               <w:tcPr>
@@ -2942,6 +2986,7 @@
               <w14:uncheckedState w14:val="2610" w14:font="MS Gothic"/>
             </w14:checkbox>
           </w:sdtPr>
+          <w:sdtEndPr/>
           <w:sdtContent>
             <w:tc>
               <w:tcPr>
@@ -2982,6 +3027,7 @@
               <w14:uncheckedState w14:val="2610" w14:font="MS Gothic"/>
             </w14:checkbox>
           </w:sdtPr>
+          <w:sdtEndPr/>
           <w:sdtContent>
             <w:tc>
               <w:tcPr>
@@ -3022,6 +3068,7 @@
               <w14:uncheckedState w14:val="2610" w14:font="MS Gothic"/>
             </w14:checkbox>
           </w:sdtPr>
+          <w:sdtEndPr/>
           <w:sdtContent>
             <w:tc>
               <w:tcPr>
@@ -3062,6 +3109,7 @@
               <w14:uncheckedState w14:val="2610" w14:font="MS Gothic"/>
             </w14:checkbox>
           </w:sdtPr>
+          <w:sdtEndPr/>
           <w:sdtContent>
             <w:tc>
               <w:tcPr>
@@ -3102,6 +3150,7 @@
               <w14:uncheckedState w14:val="2610" w14:font="MS Gothic"/>
             </w14:checkbox>
           </w:sdtPr>
+          <w:sdtEndPr/>
           <w:sdtContent>
             <w:tc>
               <w:tcPr>
@@ -3173,6 +3222,7 @@
               <w14:uncheckedState w14:val="2610" w14:font="MS Gothic"/>
             </w14:checkbox>
           </w:sdtPr>
+          <w:sdtEndPr/>
           <w:sdtContent>
             <w:tc>
               <w:tcPr>
@@ -3213,6 +3263,7 @@
               <w14:uncheckedState w14:val="2610" w14:font="MS Gothic"/>
             </w14:checkbox>
           </w:sdtPr>
+          <w:sdtEndPr/>
           <w:sdtContent>
             <w:tc>
               <w:tcPr>
@@ -3253,6 +3304,7 @@
               <w14:uncheckedState w14:val="2610" w14:font="MS Gothic"/>
             </w14:checkbox>
           </w:sdtPr>
+          <w:sdtEndPr/>
           <w:sdtContent>
             <w:tc>
               <w:tcPr>
@@ -3293,6 +3345,7 @@
               <w14:uncheckedState w14:val="2610" w14:font="MS Gothic"/>
             </w14:checkbox>
           </w:sdtPr>
+          <w:sdtEndPr/>
           <w:sdtContent>
             <w:tc>
               <w:tcPr>
@@ -3333,6 +3386,7 @@
               <w14:uncheckedState w14:val="2610" w14:font="MS Gothic"/>
             </w14:checkbox>
           </w:sdtPr>
+          <w:sdtEndPr/>
           <w:sdtContent>
             <w:tc>
               <w:tcPr>
@@ -3377,8 +3431,6 @@
           <w:rFonts w:ascii="Californian FB" w:hAnsi="Californian FB"/>
         </w:rPr>
       </w:pPr>
-      <w:bookmarkStart w:id="0" w:name="_GoBack"/>
-      <w:bookmarkEnd w:id="0"/>
       <w:r>
         <w:rPr>
           <w:rFonts w:ascii="Californian FB" w:hAnsi="Californian FB"/>
@@ -3439,15 +3491,16 @@
         </w:rPr>
         <w:t xml:space="preserve">You can </w:t>
       </w:r>
-      <w:r>
-        <w:rPr>
-          <w:rFonts w:ascii="Californian FB" w:hAnsi="Californian FB"/>
-          <w:b/>
-          <w:color w:val="0070C0"/>
-          <w:u w:val="single"/>
-        </w:rPr>
-        <w:t>download and fill out this document</w:t>
-      </w:r>
+      <w:hyperlink r:id="rId7" w:history="1">
+        <w:r>
+          <w:rPr>
+            <w:rStyle w:val="Hyperlink"/>
+            <w:rFonts w:ascii="Californian FB" w:hAnsi="Californian FB"/>
+            <w:b/>
+          </w:rPr>
+          <w:t>download and fill out this document</w:t>
+        </w:r>
+      </w:hyperlink>
       <w:r>
         <w:rPr>
           <w:rFonts w:ascii="Californian FB" w:hAnsi="Californian FB"/>
@@ -3473,7 +3526,7 @@
         </w:rPr>
         <w:t xml:space="preserve">) and email either the digital or scanned version to the PSE Officer Team at </w:t>
       </w:r>
-      <w:hyperlink r:id="rId7" w:history="1">
+      <w:hyperlink r:id="rId8" w:history="1">
         <w:r>
           <w:rPr>
             <w:rStyle w:val="Hyperlink"/>
@@ -3502,15 +3555,16 @@
         </w:rPr>
         <w:t xml:space="preserve">You can </w:t>
       </w:r>
-      <w:r>
-        <w:rPr>
-          <w:rFonts w:ascii="Californian FB" w:hAnsi="Californian FB"/>
-          <w:b/>
-          <w:color w:val="0070C0"/>
-          <w:u w:val="single"/>
-        </w:rPr>
-        <w:t>print and fill out this document</w:t>
-      </w:r>
+      <w:hyperlink r:id="rId9" w:history="1">
+        <w:r>
+          <w:rPr>
+            <w:rStyle w:val="Hyperlink"/>
+            <w:rFonts w:ascii="Californian FB" w:hAnsi="Californian FB"/>
+            <w:b/>
+          </w:rPr>
+          <w:t>print and fill out this document</w:t>
+        </w:r>
+      </w:hyperlink>
       <w:r>
         <w:rPr>
           <w:rFonts w:ascii="Californian FB" w:hAnsi="Californian FB"/>
@@ -3528,13 +3582,7 @@
         <w:rPr>
           <w:rFonts w:ascii="Californian FB" w:hAnsi="Californian FB"/>
         </w:rPr>
-        <w:t xml:space="preserve"> option also available</w:t>
-      </w:r>
-      <w:r>
-        <w:rPr>
-          <w:rFonts w:ascii="Californian FB" w:hAnsi="Californian FB"/>
-        </w:rPr>
-        <w:t>)</w:t>
+        <w:t xml:space="preserve"> option also available)</w:t>
       </w:r>
       <w:r>
         <w:rPr>

</xml_diff>

<commit_message>
added links to pdf files, added corporate page and donationl ink
</commit_message>
<xml_diff>
--- a/corporate/corporatesupporttiers.docx
+++ b/corporate/corporatesupporttiers.docx
@@ -2760,8 +2760,6 @@
                 <w:szCs w:val="28"/>
               </w:rPr>
             </w:pPr>
-            <w:bookmarkStart w:id="0" w:name="_GoBack"/>
-            <w:bookmarkEnd w:id="0"/>
           </w:p>
         </w:tc>
         <w:sdt>
@@ -3435,7 +3433,15 @@
         <w:rPr>
           <w:rFonts w:ascii="Californian FB" w:hAnsi="Californian FB"/>
         </w:rPr>
-        <w:t>There are multiple ways to request support for PSE. Please choose the most convenient option among those listed below:</w:t>
+        <w:t>There are multiple ways to request support for P</w:t>
+      </w:r>
+      <w:bookmarkStart w:id="0" w:name="_GoBack"/>
+      <w:bookmarkEnd w:id="0"/>
+      <w:r>
+        <w:rPr>
+          <w:rFonts w:ascii="Californian FB" w:hAnsi="Californian FB"/>
+        </w:rPr>
+        <w:t>SE. Please choose the most convenient option among those listed below:</w:t>
       </w:r>
     </w:p>
     <w:p>
@@ -3512,13 +3518,29 @@
         <w:rPr>
           <w:rFonts w:ascii="Californian FB" w:hAnsi="Californian FB"/>
         </w:rPr>
-        <w:t>(PDF</w:t>
+        <w:t>(</w:t>
       </w:r>
+      <w:hyperlink r:id="rId8" w:history="1">
+        <w:r>
+          <w:rPr>
+            <w:rStyle w:val="Hyperlink"/>
+            <w:rFonts w:ascii="Californian FB" w:hAnsi="Californian FB"/>
+          </w:rPr>
+          <w:t>PDF</w:t>
+        </w:r>
+        <w:r>
+          <w:rPr>
+            <w:rStyle w:val="Hyperlink"/>
+            <w:rFonts w:ascii="Californian FB" w:hAnsi="Californian FB"/>
+          </w:rPr>
+          <w:t xml:space="preserve"> option</w:t>
+        </w:r>
+      </w:hyperlink>
       <w:r>
         <w:rPr>
           <w:rFonts w:ascii="Californian FB" w:hAnsi="Californian FB"/>
         </w:rPr>
-        <w:t xml:space="preserve"> option also available</w:t>
+        <w:t xml:space="preserve"> also available</w:t>
       </w:r>
       <w:r>
         <w:rPr>
@@ -3526,7 +3548,7 @@
         </w:rPr>
         <w:t xml:space="preserve">) and email either the digital or scanned version to the PSE Officer Team at </w:t>
       </w:r>
-      <w:hyperlink r:id="rId8" w:history="1">
+      <w:hyperlink r:id="rId9" w:history="1">
         <w:r>
           <w:rPr>
             <w:rStyle w:val="Hyperlink"/>
@@ -3555,7 +3577,7 @@
         </w:rPr>
         <w:t xml:space="preserve">You can </w:t>
       </w:r>
-      <w:hyperlink r:id="rId9" w:history="1">
+      <w:hyperlink r:id="rId10" w:history="1">
         <w:r>
           <w:rPr>
             <w:rStyle w:val="Hyperlink"/>
@@ -3576,13 +3598,22 @@
         <w:rPr>
           <w:rFonts w:ascii="Californian FB" w:hAnsi="Californian FB"/>
         </w:rPr>
-        <w:t>(PDF</w:t>
+        <w:t>(</w:t>
       </w:r>
+      <w:hyperlink r:id="rId11" w:history="1">
+        <w:r>
+          <w:rPr>
+            <w:rStyle w:val="Hyperlink"/>
+            <w:rFonts w:ascii="Californian FB" w:hAnsi="Californian FB"/>
+          </w:rPr>
+          <w:t>PDF option</w:t>
+        </w:r>
+      </w:hyperlink>
       <w:r>
         <w:rPr>
           <w:rFonts w:ascii="Californian FB" w:hAnsi="Californian FB"/>
         </w:rPr>
-        <w:t xml:space="preserve"> option also available)</w:t>
+        <w:t xml:space="preserve"> also available)</w:t>
       </w:r>
       <w:r>
         <w:rPr>
@@ -3672,6 +3703,15 @@
         </w:rPr>
         <w:t>Austin, Texas 78712</w:t>
       </w:r>
+    </w:p>
+    <w:p>
+      <w:pPr>
+        <w:spacing w:after="0" w:line="240" w:lineRule="auto"/>
+        <w:ind w:left="720" w:firstLine="720"/>
+        <w:rPr>
+          <w:rFonts w:ascii="Californian FB" w:hAnsi="Californian FB"/>
+        </w:rPr>
+      </w:pPr>
     </w:p>
     <w:sectPr>
       <w:pgSz w:w="12240" w:h="15840"/>

</xml_diff>